<commit_message>
Agrego en español, esto se vuelve horrendo
</commit_message>
<xml_diff>
--- a/index.docx
+++ b/index.docx
@@ -1193,7 +1193,7 @@
     </w:lvl>
   </w:abstractNum>
   <w:abstractNum w:abstractNumId="990">
-    <w:nsid w:val="efe6d12e"/>
+    <w:nsid w:val="a929ebc0"/>
     <w:multiLevelType w:val="multilevel"/>
     <w:lvl w:ilvl="0">
       <w:numFmt w:val="bullet"/>
@@ -1274,7 +1274,7 @@
     </w:lvl>
   </w:abstractNum>
   <w:abstractNum w:abstractNumId="991">
-    <w:nsid w:val="77cc878b"/>
+    <w:nsid w:val="a85ef67b"/>
     <w:multiLevelType w:val="multilevel"/>
     <w:lvl w:ilvl="0">
       <w:numFmt w:val="bullet"/>

</xml_diff>